<commit_message>
Angular Spring integration done.
</commit_message>
<xml_diff>
--- a/Screenshots.docx
+++ b/Screenshots.docx
@@ -12,6 +12,9 @@
     </w:p>
     <w:p>
       <w:r>
+        <w:rPr>
+          <w:noProof/>
+        </w:rPr>
         <w:drawing>
           <wp:inline distT="0" distB="0" distL="0" distR="0" wp14:anchorId="0DBC0414" wp14:editId="7267ABDA">
             <wp:extent cx="5731510" cy="3104515"/>
@@ -51,6 +54,9 @@
     </w:p>
     <w:p>
       <w:r>
+        <w:rPr>
+          <w:noProof/>
+        </w:rPr>
         <w:drawing>
           <wp:inline distT="0" distB="0" distL="0" distR="0" wp14:anchorId="1F835AD3" wp14:editId="42D3AAEB">
             <wp:extent cx="5731510" cy="3592830"/>
@@ -202,6 +208,9 @@
     </w:p>
     <w:p>
       <w:r>
+        <w:rPr>
+          <w:noProof/>
+        </w:rPr>
         <w:drawing>
           <wp:inline distT="0" distB="0" distL="0" distR="0" wp14:anchorId="53C775E2" wp14:editId="57FE458A">
             <wp:extent cx="5731510" cy="3215005"/>
@@ -241,6 +250,9 @@
     </w:p>
     <w:p>
       <w:r>
+        <w:rPr>
+          <w:noProof/>
+        </w:rPr>
         <w:drawing>
           <wp:inline distT="0" distB="0" distL="0" distR="0" wp14:anchorId="4C96E938" wp14:editId="5CDAD450">
             <wp:extent cx="5731510" cy="3259455"/>
@@ -280,6 +292,9 @@
     </w:p>
     <w:p>
       <w:r>
+        <w:rPr>
+          <w:noProof/>
+        </w:rPr>
         <w:lastRenderedPageBreak/>
         <w:drawing>
           <wp:inline distT="0" distB="0" distL="0" distR="0" wp14:anchorId="14532D18" wp14:editId="080847B1">
@@ -738,11 +753,160 @@
       </w:pPr>
       <w:r>
         <w:lastRenderedPageBreak/>
+        <w:t>Angular Spring Integration</w:t>
+      </w:r>
+    </w:p>
+    <w:p>
+      <w:r>
+        <w:rPr>
+          <w:noProof/>
+        </w:rPr>
+        <w:drawing>
+          <wp:inline distT="0" distB="0" distL="0" distR="0" wp14:anchorId="30E01E45" wp14:editId="1FB44812">
+            <wp:extent cx="5731510" cy="3223895"/>
+            <wp:effectExtent l="0" t="0" r="2540" b="0"/>
+            <wp:docPr id="8" name="Picture 8"/>
+            <wp:cNvGraphicFramePr>
+              <a:graphicFrameLocks xmlns:a="http://schemas.openxmlformats.org/drawingml/2006/main" noChangeAspect="1"/>
+            </wp:cNvGraphicFramePr>
+            <a:graphic xmlns:a="http://schemas.openxmlformats.org/drawingml/2006/main">
+              <a:graphicData uri="http://schemas.openxmlformats.org/drawingml/2006/picture">
+                <pic:pic xmlns:pic="http://schemas.openxmlformats.org/drawingml/2006/picture">
+                  <pic:nvPicPr>
+                    <pic:cNvPr id="1" name=""/>
+                    <pic:cNvPicPr/>
+                  </pic:nvPicPr>
+                  <pic:blipFill>
+                    <a:blip r:embed="rId20"/>
+                    <a:stretch>
+                      <a:fillRect/>
+                    </a:stretch>
+                  </pic:blipFill>
+                  <pic:spPr>
+                    <a:xfrm>
+                      <a:off x="0" y="0"/>
+                      <a:ext cx="5731510" cy="3223895"/>
+                    </a:xfrm>
+                    <a:prstGeom prst="rect">
+                      <a:avLst/>
+                    </a:prstGeom>
+                  </pic:spPr>
+                </pic:pic>
+              </a:graphicData>
+            </a:graphic>
+          </wp:inline>
+        </w:drawing>
+      </w:r>
+    </w:p>
+    <w:p>
+      <w:r>
+        <w:rPr>
+          <w:noProof/>
+        </w:rPr>
+        <w:drawing>
+          <wp:inline distT="0" distB="0" distL="0" distR="0" wp14:anchorId="310480BA" wp14:editId="153550C6">
+            <wp:extent cx="5731510" cy="3223895"/>
+            <wp:effectExtent l="0" t="0" r="2540" b="0"/>
+            <wp:docPr id="9" name="Picture 9"/>
+            <wp:cNvGraphicFramePr>
+              <a:graphicFrameLocks xmlns:a="http://schemas.openxmlformats.org/drawingml/2006/main" noChangeAspect="1"/>
+            </wp:cNvGraphicFramePr>
+            <a:graphic xmlns:a="http://schemas.openxmlformats.org/drawingml/2006/main">
+              <a:graphicData uri="http://schemas.openxmlformats.org/drawingml/2006/picture">
+                <pic:pic xmlns:pic="http://schemas.openxmlformats.org/drawingml/2006/picture">
+                  <pic:nvPicPr>
+                    <pic:cNvPr id="1" name=""/>
+                    <pic:cNvPicPr/>
+                  </pic:nvPicPr>
+                  <pic:blipFill>
+                    <a:blip r:embed="rId21"/>
+                    <a:stretch>
+                      <a:fillRect/>
+                    </a:stretch>
+                  </pic:blipFill>
+                  <pic:spPr>
+                    <a:xfrm>
+                      <a:off x="0" y="0"/>
+                      <a:ext cx="5731510" cy="3223895"/>
+                    </a:xfrm>
+                    <a:prstGeom prst="rect">
+                      <a:avLst/>
+                    </a:prstGeom>
+                  </pic:spPr>
+                </pic:pic>
+              </a:graphicData>
+            </a:graphic>
+          </wp:inline>
+        </w:drawing>
+      </w:r>
+    </w:p>
+    <w:p>
+      <w:r>
+        <w:lastRenderedPageBreak/>
+        <w:drawing>
+          <wp:inline distT="0" distB="0" distL="0" distR="0" wp14:anchorId="186B5CB2" wp14:editId="6CB3BFBF">
+            <wp:extent cx="5731510" cy="3223895"/>
+            <wp:effectExtent l="0" t="0" r="2540" b="0"/>
+            <wp:docPr id="13" name="Picture 13"/>
+            <wp:cNvGraphicFramePr>
+              <a:graphicFrameLocks xmlns:a="http://schemas.openxmlformats.org/drawingml/2006/main" noChangeAspect="1"/>
+            </wp:cNvGraphicFramePr>
+            <a:graphic xmlns:a="http://schemas.openxmlformats.org/drawingml/2006/main">
+              <a:graphicData uri="http://schemas.openxmlformats.org/drawingml/2006/picture">
+                <pic:pic xmlns:pic="http://schemas.openxmlformats.org/drawingml/2006/picture">
+                  <pic:nvPicPr>
+                    <pic:cNvPr id="1" name=""/>
+                    <pic:cNvPicPr/>
+                  </pic:nvPicPr>
+                  <pic:blipFill>
+                    <a:blip r:embed="rId22"/>
+                    <a:stretch>
+                      <a:fillRect/>
+                    </a:stretch>
+                  </pic:blipFill>
+                  <pic:spPr>
+                    <a:xfrm>
+                      <a:off x="0" y="0"/>
+                      <a:ext cx="5731510" cy="3223895"/>
+                    </a:xfrm>
+                    <a:prstGeom prst="rect">
+                      <a:avLst/>
+                    </a:prstGeom>
+                  </pic:spPr>
+                </pic:pic>
+              </a:graphicData>
+            </a:graphic>
+          </wp:inline>
+        </w:drawing>
+      </w:r>
+    </w:p>
+    <w:p>
+      <w:pPr>
+        <w:rPr>
+          <w:rFonts w:asciiTheme="majorHAnsi" w:eastAsiaTheme="majorEastAsia" w:hAnsiTheme="majorHAnsi" w:cstheme="majorBidi"/>
+          <w:color w:val="2F5496" w:themeColor="accent1" w:themeShade="BF"/>
+          <w:sz w:val="32"/>
+          <w:szCs w:val="32"/>
+        </w:rPr>
+      </w:pPr>
+      <w:r>
+        <w:br w:type="page"/>
+      </w:r>
+    </w:p>
+    <w:p>
+      <w:pPr>
+        <w:pStyle w:val="Heading1"/>
+      </w:pPr>
+      <w:r>
+        <w:lastRenderedPageBreak/>
         <w:t>Hibernate Assignment Q1</w:t>
       </w:r>
     </w:p>
     <w:p>
       <w:r>
+        <w:rPr>
+          <w:noProof/>
+        </w:rPr>
         <w:drawing>
           <wp:inline distT="0" distB="0" distL="0" distR="0" wp14:anchorId="0EA2ED6F" wp14:editId="693E100E">
             <wp:extent cx="5731510" cy="2656840"/>
@@ -759,7 +923,7 @@
                     <pic:cNvPicPr/>
                   </pic:nvPicPr>
                   <pic:blipFill>
-                    <a:blip r:embed="rId20"/>
+                    <a:blip r:embed="rId23"/>
                     <a:stretch>
                       <a:fillRect/>
                     </a:stretch>
@@ -785,10 +949,7 @@
         <w:pStyle w:val="Heading1"/>
       </w:pPr>
       <w:r>
-        <w:t>Hibernate Assignment Q</w:t>
-      </w:r>
-      <w:r>
-        <w:t>2</w:t>
+        <w:t>Hibernate Assignment Q2</w:t>
       </w:r>
     </w:p>
     <w:p>
@@ -812,7 +973,7 @@
                     <pic:cNvPicPr/>
                   </pic:nvPicPr>
                   <pic:blipFill>
-                    <a:blip r:embed="rId21"/>
+                    <a:blip r:embed="rId24"/>
                     <a:stretch>
                       <a:fillRect/>
                     </a:stretch>
@@ -839,14 +1000,14 @@
       </w:pPr>
       <w:r>
         <w:lastRenderedPageBreak/>
-        <w:t>Hibernate Assignment Q</w:t>
-      </w:r>
-      <w:r>
-        <w:t>3</w:t>
-      </w:r>
-    </w:p>
-    <w:p>
-      <w:r>
+        <w:t>Hibernate Assignment Q3</w:t>
+      </w:r>
+    </w:p>
+    <w:p>
+      <w:r>
+        <w:rPr>
+          <w:noProof/>
+        </w:rPr>
         <w:drawing>
           <wp:inline distT="0" distB="0" distL="0" distR="0" wp14:anchorId="6D05B136" wp14:editId="5E84988A">
             <wp:extent cx="5731510" cy="2422525"/>
@@ -863,7 +1024,7 @@
                     <pic:cNvPicPr/>
                   </pic:nvPicPr>
                   <pic:blipFill>
-                    <a:blip r:embed="rId22"/>
+                    <a:blip r:embed="rId25"/>
                     <a:stretch>
                       <a:fillRect/>
                     </a:stretch>
@@ -889,14 +1050,14 @@
         <w:pStyle w:val="Heading1"/>
       </w:pPr>
       <w:r>
-        <w:t>Hibernate Assignment Q</w:t>
-      </w:r>
-      <w:r>
-        <w:t>4</w:t>
-      </w:r>
-    </w:p>
-    <w:p>
-      <w:r>
+        <w:t>Hibernate Assignment Q4</w:t>
+      </w:r>
+    </w:p>
+    <w:p>
+      <w:r>
+        <w:rPr>
+          <w:noProof/>
+        </w:rPr>
         <w:drawing>
           <wp:inline distT="0" distB="0" distL="0" distR="0" wp14:anchorId="3F628DCE" wp14:editId="573D0BC2">
             <wp:extent cx="5731510" cy="3413125"/>
@@ -913,7 +1074,7 @@
                     <pic:cNvPicPr/>
                   </pic:nvPicPr>
                   <pic:blipFill>
-                    <a:blip r:embed="rId23"/>
+                    <a:blip r:embed="rId26"/>
                     <a:stretch>
                       <a:fillRect/>
                     </a:stretch>
@@ -940,14 +1101,14 @@
       </w:pPr>
       <w:r>
         <w:lastRenderedPageBreak/>
-        <w:t>Hibernate Assignment Q</w:t>
-      </w:r>
-      <w:r>
-        <w:t>5</w:t>
-      </w:r>
-    </w:p>
-    <w:p>
-      <w:r>
+        <w:t>Hibernate Assignment Q5</w:t>
+      </w:r>
+    </w:p>
+    <w:p>
+      <w:r>
+        <w:rPr>
+          <w:noProof/>
+        </w:rPr>
         <w:drawing>
           <wp:inline distT="0" distB="0" distL="0" distR="0" wp14:anchorId="56D2AC24" wp14:editId="5B7C74D8">
             <wp:extent cx="5731510" cy="2623185"/>
@@ -964,7 +1125,7 @@
                     <pic:cNvPicPr/>
                   </pic:nvPicPr>
                   <pic:blipFill>
-                    <a:blip r:embed="rId24"/>
+                    <a:blip r:embed="rId27"/>
                     <a:stretch>
                       <a:fillRect/>
                     </a:stretch>
@@ -990,17 +1151,14 @@
         <w:pStyle w:val="Heading1"/>
       </w:pPr>
       <w:r>
-        <w:t xml:space="preserve">REST </w:t>
-      </w:r>
-      <w:r>
-        <w:t>Assignment Q</w:t>
-      </w:r>
-      <w:r>
-        <w:t>1</w:t>
-      </w:r>
-    </w:p>
-    <w:p>
-      <w:r>
+        <w:t>REST Assignment Q1</w:t>
+      </w:r>
+    </w:p>
+    <w:p>
+      <w:r>
+        <w:rPr>
+          <w:noProof/>
+        </w:rPr>
         <w:drawing>
           <wp:inline distT="0" distB="0" distL="0" distR="0" wp14:anchorId="5375827A" wp14:editId="5B576717">
             <wp:extent cx="5731510" cy="3255010"/>
@@ -1017,7 +1175,7 @@
                     <pic:cNvPicPr/>
                   </pic:nvPicPr>
                   <pic:blipFill>
-                    <a:blip r:embed="rId25"/>
+                    <a:blip r:embed="rId28"/>
                     <a:stretch>
                       <a:fillRect/>
                     </a:stretch>
@@ -1040,6 +1198,9 @@
     </w:p>
     <w:p>
       <w:r>
+        <w:rPr>
+          <w:noProof/>
+        </w:rPr>
         <w:lastRenderedPageBreak/>
         <w:drawing>
           <wp:inline distT="0" distB="0" distL="0" distR="0" wp14:anchorId="314D85A1" wp14:editId="2588E603">
@@ -1057,7 +1218,7 @@
                     <pic:cNvPicPr/>
                   </pic:nvPicPr>
                   <pic:blipFill>
-                    <a:blip r:embed="rId26"/>
+                    <a:blip r:embed="rId29"/>
                     <a:stretch>
                       <a:fillRect/>
                     </a:stretch>
@@ -1089,10 +1250,7 @@
       </w:pPr>
       <w:r>
         <w:lastRenderedPageBreak/>
-        <w:t>REST Assignment Q</w:t>
-      </w:r>
-      <w:r>
-        <w:t>2</w:t>
+        <w:t>REST Assignment Q2</w:t>
       </w:r>
     </w:p>
     <w:p>
@@ -1116,7 +1274,7 @@
                     <pic:cNvPicPr/>
                   </pic:nvPicPr>
                   <pic:blipFill>
-                    <a:blip r:embed="rId27"/>
+                    <a:blip r:embed="rId30"/>
                     <a:stretch>
                       <a:fillRect/>
                     </a:stretch>
@@ -1161,7 +1319,7 @@
                     <pic:cNvPicPr/>
                   </pic:nvPicPr>
                   <pic:blipFill>
-                    <a:blip r:embed="rId28"/>
+                    <a:blip r:embed="rId31"/>
                     <a:stretch>
                       <a:fillRect/>
                     </a:stretch>
@@ -1208,14 +1366,14 @@
         <w:pStyle w:val="Heading1"/>
       </w:pPr>
       <w:r>
-        <w:t>REST Assignment Q</w:t>
-      </w:r>
-      <w:r>
-        <w:t>3</w:t>
-      </w:r>
-    </w:p>
-    <w:p>
-      <w:r>
+        <w:t>REST Assignment Q3</w:t>
+      </w:r>
+    </w:p>
+    <w:p>
+      <w:r>
+        <w:rPr>
+          <w:noProof/>
+        </w:rPr>
         <w:drawing>
           <wp:inline distT="0" distB="0" distL="0" distR="0" wp14:anchorId="1EAF2EF7" wp14:editId="18005ECD">
             <wp:extent cx="5731510" cy="3204210"/>
@@ -1232,7 +1390,7 @@
                     <pic:cNvPicPr/>
                   </pic:nvPicPr>
                   <pic:blipFill>
-                    <a:blip r:embed="rId29"/>
+                    <a:blip r:embed="rId32"/>
                     <a:stretch>
                       <a:fillRect/>
                     </a:stretch>
@@ -1255,6 +1413,9 @@
     </w:p>
     <w:p>
       <w:r>
+        <w:rPr>
+          <w:noProof/>
+        </w:rPr>
         <w:drawing>
           <wp:inline distT="0" distB="0" distL="0" distR="0" wp14:anchorId="468818DD" wp14:editId="02EBDB29">
             <wp:extent cx="5731510" cy="3224530"/>
@@ -1271,7 +1432,7 @@
                     <pic:cNvPicPr/>
                   </pic:nvPicPr>
                   <pic:blipFill>
-                    <a:blip r:embed="rId30"/>
+                    <a:blip r:embed="rId33"/>
                     <a:stretch>
                       <a:fillRect/>
                     </a:stretch>
@@ -1303,10 +1464,7 @@
         <w:pStyle w:val="Heading1"/>
       </w:pPr>
       <w:r>
-        <w:t>REST Assignment Q</w:t>
-      </w:r>
-      <w:r>
-        <w:t>4</w:t>
+        <w:t>REST Assignment Q4</w:t>
       </w:r>
     </w:p>
     <w:p>
@@ -1612,14 +1770,14 @@
       </w:pPr>
       <w:r>
         <w:lastRenderedPageBreak/>
-        <w:t>REST Assignment Q</w:t>
-      </w:r>
-      <w:r>
-        <w:t>5</w:t>
-      </w:r>
-    </w:p>
-    <w:p>
-      <w:r>
+        <w:t>REST Assignment Q5</w:t>
+      </w:r>
+    </w:p>
+    <w:p>
+      <w:r>
+        <w:rPr>
+          <w:noProof/>
+        </w:rPr>
         <w:drawing>
           <wp:inline distT="0" distB="0" distL="0" distR="0" wp14:anchorId="7EB56133" wp14:editId="0188B655">
             <wp:extent cx="5731510" cy="3213735"/>
@@ -1636,7 +1794,7 @@
                     <pic:cNvPicPr/>
                   </pic:nvPicPr>
                   <pic:blipFill>
-                    <a:blip r:embed="rId31"/>
+                    <a:blip r:embed="rId34"/>
                     <a:stretch>
                       <a:fillRect/>
                     </a:stretch>
@@ -1657,6 +1815,9 @@
         </w:drawing>
       </w:r>
       <w:r>
+        <w:rPr>
+          <w:noProof/>
+        </w:rPr>
         <w:drawing>
           <wp:inline distT="0" distB="0" distL="0" distR="0" wp14:anchorId="4BF20674" wp14:editId="47C8AD8F">
             <wp:extent cx="5731510" cy="3233420"/>
@@ -1673,7 +1834,7 @@
                     <pic:cNvPicPr/>
                   </pic:nvPicPr>
                   <pic:blipFill>
-                    <a:blip r:embed="rId32"/>
+                    <a:blip r:embed="rId35"/>
                     <a:stretch>
                       <a:fillRect/>
                     </a:stretch>
@@ -1732,7 +1893,7 @@
                     <pic:cNvPicPr/>
                   </pic:nvPicPr>
                   <pic:blipFill>
-                    <a:blip r:embed="rId33"/>
+                    <a:blip r:embed="rId36"/>
                     <a:stretch>
                       <a:fillRect/>
                     </a:stretch>
@@ -1793,7 +1954,7 @@
                     <pic:cNvPicPr/>
                   </pic:nvPicPr>
                   <pic:blipFill>
-                    <a:blip r:embed="rId34"/>
+                    <a:blip r:embed="rId37"/>
                     <a:stretch>
                       <a:fillRect/>
                     </a:stretch>
@@ -1840,7 +2001,7 @@
                     <pic:cNvPicPr/>
                   </pic:nvPicPr>
                   <pic:blipFill>
-                    <a:blip r:embed="rId35"/>
+                    <a:blip r:embed="rId38"/>
                     <a:stretch>
                       <a:fillRect/>
                     </a:stretch>
@@ -1885,6 +2046,9 @@
     </w:p>
     <w:p>
       <w:r>
+        <w:rPr>
+          <w:noProof/>
+        </w:rPr>
         <w:drawing>
           <wp:inline distT="0" distB="0" distL="0" distR="0" wp14:anchorId="5477964A" wp14:editId="66774326">
             <wp:extent cx="5731510" cy="2528570"/>
@@ -1901,7 +2065,7 @@
                     <pic:cNvPicPr/>
                   </pic:nvPicPr>
                   <pic:blipFill>
-                    <a:blip r:embed="rId36"/>
+                    <a:blip r:embed="rId39"/>
                     <a:stretch>
                       <a:fillRect/>
                     </a:stretch>
@@ -1924,6 +2088,9 @@
     </w:p>
     <w:p>
       <w:r>
+        <w:rPr>
+          <w:noProof/>
+        </w:rPr>
         <w:drawing>
           <wp:inline distT="0" distB="0" distL="0" distR="0" wp14:anchorId="31A51657" wp14:editId="3EDE5CF7">
             <wp:extent cx="5731510" cy="2865755"/>
@@ -1940,7 +2107,7 @@
                     <pic:cNvPicPr/>
                   </pic:nvPicPr>
                   <pic:blipFill>
-                    <a:blip r:embed="rId37"/>
+                    <a:blip r:embed="rId40"/>
                     <a:stretch>
                       <a:fillRect/>
                     </a:stretch>
@@ -1972,10 +2139,7 @@
       </w:pPr>
       <w:r>
         <w:lastRenderedPageBreak/>
-        <w:t xml:space="preserve">Spring Boot Assessment </w:t>
-      </w:r>
-      <w:r>
-        <w:t>2</w:t>
+        <w:t>Spring Boot Assessment 2</w:t>
       </w:r>
     </w:p>
     <w:p>
@@ -2004,7 +2168,7 @@
                     <pic:cNvPicPr/>
                   </pic:nvPicPr>
                   <pic:blipFill>
-                    <a:blip r:embed="rId38"/>
+                    <a:blip r:embed="rId41"/>
                     <a:stretch>
                       <a:fillRect/>
                     </a:stretch>
@@ -2057,7 +2221,7 @@
                     <pic:cNvPicPr/>
                   </pic:nvPicPr>
                   <pic:blipFill>
-                    <a:blip r:embed="rId39"/>
+                    <a:blip r:embed="rId42"/>
                     <a:stretch>
                       <a:fillRect/>
                     </a:stretch>
@@ -2104,7 +2268,7 @@
                     <pic:cNvPicPr/>
                   </pic:nvPicPr>
                   <pic:blipFill>
-                    <a:blip r:embed="rId40"/>
+                    <a:blip r:embed="rId43"/>
                     <a:stretch>
                       <a:fillRect/>
                     </a:stretch>
@@ -2158,7 +2322,7 @@
                     <pic:cNvPicPr/>
                   </pic:nvPicPr>
                   <pic:blipFill>
-                    <a:blip r:embed="rId41"/>
+                    <a:blip r:embed="rId44"/>
                     <a:stretch>
                       <a:fillRect/>
                     </a:stretch>

</xml_diff>